<commit_message>
Mejorando descripcion de presupuesto
</commit_message>
<xml_diff>
--- a/Presupuesto - Maximiliano Escudero.docx
+++ b/Presupuesto - Maximiliano Escudero.docx
@@ -47,21 +47,8 @@
           <w:sz w:val="62"/>
           <w:szCs w:val="62"/>
         </w:rPr>
-        <w:t xml:space="preserve">NFT </w:t>
-      </w:r>
-      <w:proofErr w:type="spellStart"/>
-      <w:r>
-        <w:rPr>
-          <w:rFonts w:ascii="Oswald" w:eastAsia="Oswald" w:hAnsi="Oswald" w:cs="Oswald"/>
-          <w:b/>
-          <w:bCs/>
-          <w:color w:val="434343"/>
-          <w:sz w:val="62"/>
-          <w:szCs w:val="62"/>
-        </w:rPr>
-        <w:t>Underground</w:t>
-      </w:r>
-      <w:proofErr w:type="spellEnd"/>
+        <w:t>NFT Underground</w:t>
+      </w:r>
     </w:p>
     <w:p>
       <w:r>
@@ -277,20 +264,12 @@
         </w:sectPr>
       </w:pPr>
     </w:p>
-    <w:p>
-      <w:pPr>
-        <w:rPr>
-          <w:rFonts w:ascii="Roboto" w:eastAsia="Roboto" w:hAnsi="Roboto" w:cs="Roboto"/>
-          <w:sz w:val="62"/>
-          <w:szCs w:val="62"/>
-        </w:rPr>
-      </w:pPr>
-    </w:p>
     <w:tbl>
       <w:tblPr>
         <w:tblStyle w:val="a"/>
-        <w:tblW w:w="10755" w:type="dxa"/>
-        <w:tblInd w:w="-856" w:type="dxa"/>
+        <w:tblpPr w:leftFromText="141" w:rightFromText="141" w:vertAnchor="text" w:horzAnchor="margin" w:tblpY="790"/>
+        <w:tblW w:w="10627" w:type="dxa"/>
+        <w:tblInd w:w="0" w:type="dxa"/>
         <w:tblBorders>
           <w:top w:val="single" w:sz="4" w:space="0" w:color="auto"/>
           <w:left w:val="single" w:sz="4" w:space="0" w:color="auto"/>
@@ -307,7 +286,7 @@
         <w:gridCol w:w="5198"/>
         <w:gridCol w:w="1462"/>
         <w:gridCol w:w="1740"/>
-        <w:gridCol w:w="1740"/>
+        <w:gridCol w:w="1612"/>
       </w:tblGrid>
       <w:tr>
         <w:tc>
@@ -468,7 +447,7 @@
         </w:tc>
         <w:tc>
           <w:tcPr>
-            <w:tcW w:w="1740" w:type="dxa"/>
+            <w:tcW w:w="1612" w:type="dxa"/>
           </w:tcPr>
           <w:p>
             <w:pPr>
@@ -638,13 +617,13 @@
               <w:rPr>
                 <w:rFonts w:ascii="Roboto" w:eastAsia="Roboto" w:hAnsi="Roboto" w:cs="Roboto"/>
               </w:rPr>
-              <w:t>$ 15000</w:t>
+              <w:t>$ 1500</w:t>
             </w:r>
           </w:p>
         </w:tc>
         <w:tc>
           <w:tcPr>
-            <w:tcW w:w="1740" w:type="dxa"/>
+            <w:tcW w:w="1612" w:type="dxa"/>
           </w:tcPr>
           <w:p>
             <w:pPr>
@@ -666,19 +645,7 @@
               <w:rPr>
                 <w:rFonts w:ascii="Roboto" w:eastAsia="Roboto" w:hAnsi="Roboto" w:cs="Roboto"/>
               </w:rPr>
-              <w:t>$7</w:t>
-            </w:r>
-            <w:r>
-              <w:rPr>
-                <w:rFonts w:ascii="Roboto" w:eastAsia="Roboto" w:hAnsi="Roboto" w:cs="Roboto"/>
-              </w:rPr>
-              <w:t>5</w:t>
-            </w:r>
-            <w:r>
-              <w:rPr>
-                <w:rFonts w:ascii="Roboto" w:eastAsia="Roboto" w:hAnsi="Roboto" w:cs="Roboto"/>
-              </w:rPr>
-              <w:t>000</w:t>
+              <w:t>$7500</w:t>
             </w:r>
           </w:p>
         </w:tc>
@@ -774,14 +741,7 @@
               <w:rPr>
                 <w:rFonts w:ascii="Roboto" w:eastAsia="Roboto" w:hAnsi="Roboto" w:cs="Roboto"/>
               </w:rPr>
-              <w:t xml:space="preserve"> </w:t>
-            </w:r>
-            <w:proofErr w:type="gramStart"/>
-            <w:r>
-              <w:rPr>
-                <w:rFonts w:ascii="Roboto" w:eastAsia="Roboto" w:hAnsi="Roboto" w:cs="Roboto"/>
-              </w:rPr>
-              <w:t xml:space="preserve">dispositivos </w:t>
+              <w:t xml:space="preserve"> dispositivos </w:t>
             </w:r>
             <w:r>
               <w:rPr>
@@ -793,17 +753,8 @@
               <w:rPr>
                 <w:rFonts w:ascii="Roboto" w:eastAsia="Roboto" w:hAnsi="Roboto" w:cs="Roboto"/>
               </w:rPr>
-              <w:t>(</w:t>
+              <w:t>(mobile</w:t>
             </w:r>
-            <w:proofErr w:type="spellStart"/>
-            <w:proofErr w:type="gramEnd"/>
-            <w:r>
-              <w:rPr>
-                <w:rFonts w:ascii="Roboto" w:eastAsia="Roboto" w:hAnsi="Roboto" w:cs="Roboto"/>
-              </w:rPr>
-              <w:t>mobile</w:t>
-            </w:r>
-            <w:proofErr w:type="spellEnd"/>
             <w:r>
               <w:rPr>
                 <w:rFonts w:ascii="Roboto" w:eastAsia="Roboto" w:hAnsi="Roboto" w:cs="Roboto"/>
@@ -814,13 +765,7 @@
               <w:rPr>
                 <w:rFonts w:ascii="Roboto" w:eastAsia="Roboto" w:hAnsi="Roboto" w:cs="Roboto"/>
               </w:rPr>
-              <w:t>Tablet</w:t>
-            </w:r>
-            <w:r>
-              <w:rPr>
-                <w:rFonts w:ascii="Roboto" w:eastAsia="Roboto" w:hAnsi="Roboto" w:cs="Roboto"/>
-              </w:rPr>
-              <w:t xml:space="preserve">) </w:t>
+              <w:t xml:space="preserve">Tablet) </w:t>
             </w:r>
           </w:p>
         </w:tc>
@@ -889,13 +834,13 @@
               <w:rPr>
                 <w:rFonts w:ascii="Roboto" w:eastAsia="Roboto" w:hAnsi="Roboto" w:cs="Roboto"/>
               </w:rPr>
-              <w:t>$ 20500</w:t>
+              <w:t>$ 1050</w:t>
             </w:r>
           </w:p>
         </w:tc>
         <w:tc>
           <w:tcPr>
-            <w:tcW w:w="1740" w:type="dxa"/>
+            <w:tcW w:w="1612" w:type="dxa"/>
           </w:tcPr>
           <w:p>
             <w:pPr>
@@ -917,7 +862,7 @@
               <w:rPr>
                 <w:rFonts w:ascii="Roboto" w:eastAsia="Roboto" w:hAnsi="Roboto" w:cs="Roboto"/>
               </w:rPr>
-              <w:t>$ 102500</w:t>
+              <w:t>$ 5250</w:t>
             </w:r>
           </w:p>
         </w:tc>
@@ -1052,13 +997,13 @@
               <w:rPr>
                 <w:rFonts w:ascii="Roboto" w:eastAsia="Roboto" w:hAnsi="Roboto" w:cs="Roboto"/>
               </w:rPr>
-              <w:t>$ 11400</w:t>
+              <w:t>$ 1140</w:t>
             </w:r>
           </w:p>
         </w:tc>
         <w:tc>
           <w:tcPr>
-            <w:tcW w:w="1740" w:type="dxa"/>
+            <w:tcW w:w="1612" w:type="dxa"/>
           </w:tcPr>
           <w:p>
             <w:pPr>
@@ -1080,31 +1025,7 @@
               <w:rPr>
                 <w:rFonts w:ascii="Roboto" w:eastAsia="Roboto" w:hAnsi="Roboto" w:cs="Roboto"/>
               </w:rPr>
-              <w:t>$</w:t>
-            </w:r>
-            <w:r>
-              <w:rPr>
-                <w:rFonts w:ascii="Roboto" w:eastAsia="Roboto" w:hAnsi="Roboto" w:cs="Roboto"/>
-              </w:rPr>
-              <w:t xml:space="preserve"> </w:t>
-            </w:r>
-            <w:r>
-              <w:rPr>
-                <w:rFonts w:ascii="Roboto" w:eastAsia="Roboto" w:hAnsi="Roboto" w:cs="Roboto"/>
-              </w:rPr>
-              <w:t>1</w:t>
-            </w:r>
-            <w:r>
-              <w:rPr>
-                <w:rFonts w:ascii="Roboto" w:eastAsia="Roboto" w:hAnsi="Roboto" w:cs="Roboto"/>
-              </w:rPr>
-              <w:t>1</w:t>
-            </w:r>
-            <w:r>
-              <w:rPr>
-                <w:rFonts w:ascii="Roboto" w:eastAsia="Roboto" w:hAnsi="Roboto" w:cs="Roboto"/>
-              </w:rPr>
-              <w:t>400</w:t>
+              <w:t>$ 1140</w:t>
             </w:r>
           </w:p>
         </w:tc>
@@ -1251,7 +1172,7 @@
         </w:tc>
         <w:tc>
           <w:tcPr>
-            <w:tcW w:w="1740" w:type="dxa"/>
+            <w:tcW w:w="1612" w:type="dxa"/>
           </w:tcPr>
           <w:p>
             <w:pPr>
@@ -1273,19 +1194,7 @@
               <w:rPr>
                 <w:rFonts w:ascii="Roboto" w:eastAsia="Roboto" w:hAnsi="Roboto" w:cs="Roboto"/>
               </w:rPr>
-              <w:t>$</w:t>
-            </w:r>
-            <w:r>
-              <w:rPr>
-                <w:rFonts w:ascii="Roboto" w:eastAsia="Roboto" w:hAnsi="Roboto" w:cs="Roboto"/>
-              </w:rPr>
-              <w:t xml:space="preserve"> </w:t>
-            </w:r>
-            <w:r>
-              <w:rPr>
-                <w:rFonts w:ascii="Roboto" w:eastAsia="Roboto" w:hAnsi="Roboto" w:cs="Roboto"/>
-              </w:rPr>
-              <w:t>475</w:t>
+              <w:t>$ 475</w:t>
             </w:r>
           </w:p>
         </w:tc>
@@ -1432,7 +1341,7 @@
         </w:tc>
         <w:tc>
           <w:tcPr>
-            <w:tcW w:w="1740" w:type="dxa"/>
+            <w:tcW w:w="1612" w:type="dxa"/>
           </w:tcPr>
           <w:p>
             <w:pPr>
@@ -1454,19 +1363,7 @@
               <w:rPr>
                 <w:rFonts w:ascii="Roboto" w:eastAsia="Roboto" w:hAnsi="Roboto" w:cs="Roboto"/>
               </w:rPr>
-              <w:t>$</w:t>
-            </w:r>
-            <w:r>
-              <w:rPr>
-                <w:rFonts w:ascii="Roboto" w:eastAsia="Roboto" w:hAnsi="Roboto" w:cs="Roboto"/>
-              </w:rPr>
-              <w:t xml:space="preserve"> </w:t>
-            </w:r>
-            <w:r>
-              <w:rPr>
-                <w:rFonts w:ascii="Roboto" w:eastAsia="Roboto" w:hAnsi="Roboto" w:cs="Roboto"/>
-              </w:rPr>
-              <w:t>5794</w:t>
+              <w:t>$ 5794</w:t>
             </w:r>
           </w:p>
         </w:tc>
@@ -1619,13 +1516,13 @@
               <w:rPr>
                 <w:rFonts w:ascii="Roboto" w:eastAsia="Roboto" w:hAnsi="Roboto" w:cs="Roboto"/>
               </w:rPr>
-              <w:t>$ 12500</w:t>
+              <w:t>$ 1250</w:t>
             </w:r>
           </w:p>
         </w:tc>
         <w:tc>
           <w:tcPr>
-            <w:tcW w:w="1740" w:type="dxa"/>
+            <w:tcW w:w="1612" w:type="dxa"/>
             <w:tcBorders>
               <w:bottom w:val="single" w:sz="4" w:space="0" w:color="auto"/>
             </w:tcBorders>
@@ -1650,19 +1547,13 @@
               <w:rPr>
                 <w:rFonts w:ascii="Roboto" w:eastAsia="Roboto" w:hAnsi="Roboto" w:cs="Roboto"/>
               </w:rPr>
-              <w:t>$</w:t>
+              <w:t xml:space="preserve">$ </w:t>
             </w:r>
             <w:r>
               <w:rPr>
                 <w:rFonts w:ascii="Roboto" w:eastAsia="Roboto" w:hAnsi="Roboto" w:cs="Roboto"/>
               </w:rPr>
-              <w:t xml:space="preserve"> </w:t>
-            </w:r>
-            <w:r>
-              <w:rPr>
-                <w:rFonts w:ascii="Roboto" w:eastAsia="Roboto" w:hAnsi="Roboto" w:cs="Roboto"/>
-              </w:rPr>
-              <w:t>12500,50</w:t>
+              <w:t>1250</w:t>
             </w:r>
           </w:p>
           <w:p>
@@ -1842,7 +1733,7 @@
         </w:tc>
         <w:tc>
           <w:tcPr>
-            <w:tcW w:w="1740" w:type="dxa"/>
+            <w:tcW w:w="1612" w:type="dxa"/>
             <w:tcBorders>
               <w:left w:val="nil"/>
             </w:tcBorders>
@@ -1875,7 +1766,7 @@
                 <w:sz w:val="26"/>
                 <w:szCs w:val="26"/>
               </w:rPr>
-              <w:t>$</w:t>
+              <w:t>$ 2</w:t>
             </w:r>
             <w:r>
               <w:rPr>
@@ -1885,7 +1776,7 @@
                 <w:sz w:val="26"/>
                 <w:szCs w:val="26"/>
               </w:rPr>
-              <w:t xml:space="preserve"> </w:t>
+              <w:t>1409</w:t>
             </w:r>
             <w:r>
               <w:rPr>
@@ -1895,7 +1786,27 @@
                 <w:sz w:val="26"/>
                 <w:szCs w:val="26"/>
               </w:rPr>
-              <w:t>207669,50</w:t>
+              <w:t>,</w:t>
+            </w:r>
+            <w:r>
+              <w:rPr>
+                <w:rFonts w:ascii="Roboto" w:eastAsia="Roboto" w:hAnsi="Roboto" w:cs="Roboto"/>
+                <w:b/>
+                <w:bCs/>
+                <w:sz w:val="26"/>
+                <w:szCs w:val="26"/>
+              </w:rPr>
+              <w:t>0</w:t>
+            </w:r>
+            <w:r>
+              <w:rPr>
+                <w:rFonts w:ascii="Roboto" w:eastAsia="Roboto" w:hAnsi="Roboto" w:cs="Roboto"/>
+                <w:b/>
+                <w:bCs/>
+                <w:sz w:val="26"/>
+                <w:szCs w:val="26"/>
+              </w:rPr>
+              <w:t>0</w:t>
             </w:r>
           </w:p>
           <w:p>
@@ -1928,14 +1839,15 @@
           <w:szCs w:val="62"/>
         </w:rPr>
       </w:pPr>
-      <w:r>
+    </w:p>
+    <w:p>
+      <w:pPr>
         <w:rPr>
           <w:rFonts w:ascii="Roboto" w:eastAsia="Roboto" w:hAnsi="Roboto" w:cs="Roboto"/>
           <w:sz w:val="62"/>
           <w:szCs w:val="62"/>
         </w:rPr>
-        <w:tab/>
-      </w:r>
+      </w:pPr>
       <w:r>
         <w:rPr>
           <w:rFonts w:ascii="Roboto" w:eastAsia="Roboto" w:hAnsi="Roboto" w:cs="Roboto"/>
@@ -2000,15 +1912,14 @@
         </w:rPr>
         <w:tab/>
       </w:r>
-    </w:p>
-    <w:p>
-      <w:pPr>
+      <w:r>
         <w:rPr>
           <w:rFonts w:ascii="Roboto" w:eastAsia="Roboto" w:hAnsi="Roboto" w:cs="Roboto"/>
           <w:sz w:val="62"/>
           <w:szCs w:val="62"/>
         </w:rPr>
-      </w:pPr>
+        <w:tab/>
+      </w:r>
     </w:p>
     <w:p>
       <w:pPr>
@@ -2056,6 +1967,7 @@
         <w:rPr>
           <w:rFonts w:ascii="Oswald" w:eastAsia="Oswald" w:hAnsi="Oswald" w:cs="Oswald"/>
         </w:rPr>
+        <w:lastRenderedPageBreak/>
         <w:t>Objetivos</w:t>
       </w:r>
       <w:r>
@@ -2120,16 +2032,25 @@
         <w:t xml:space="preserve"> de arte</w:t>
       </w:r>
       <w:r>
-        <w:t>, en el que una vez concretada la compra, el producto pasa a ser tuyo TOTALMENTE, abriendo la posibilidad de adherirlo en modo de tarjeta de solo colección o una reventa.</w:t>
+        <w:t xml:space="preserve">, en el que una vez concretada la compra, el producto pasa a </w:t>
+      </w:r>
+      <w:r>
+        <w:t>ser parte de tus adquisiciones</w:t>
+      </w:r>
+      <w:r>
+        <w:t xml:space="preserve">, abriendo la posibilidad de adherirlo en modo de tarjeta de solo colección o una </w:t>
+      </w:r>
+      <w:r>
+        <w:t xml:space="preserve">posible </w:t>
+      </w:r>
+      <w:r>
+        <w:t>reventa.</w:t>
       </w:r>
     </w:p>
     <w:p/>
     <w:p>
       <w:r>
-        <w:t>Contará con las</w:t>
-      </w:r>
-      <w:r>
-        <w:t xml:space="preserve"> siguientes secciones:</w:t>
+        <w:t>Contará con las siguientes secciones:</w:t>
       </w:r>
     </w:p>
     <w:p/>
@@ -2276,6 +2197,24 @@
       <w:r>
         <w:t>. (gallery.html)</w:t>
       </w:r>
+      <w:r>
+        <w:t>.</w:t>
+      </w:r>
+    </w:p>
+    <w:p>
+      <w:pPr>
+        <w:ind w:left="720"/>
+      </w:pPr>
+    </w:p>
+    <w:p>
+      <w:pPr>
+        <w:ind w:left="720"/>
+      </w:pPr>
+    </w:p>
+    <w:p>
+      <w:pPr>
+        <w:ind w:left="720"/>
+      </w:pPr>
     </w:p>
     <w:p>
       <w:pPr>
@@ -2312,6 +2251,7 @@
           <w:rFonts w:ascii="Oswald" w:eastAsia="Oswald" w:hAnsi="Oswald" w:cs="Oswald"/>
           <w:sz w:val="24"/>
           <w:szCs w:val="24"/>
+          <w:u w:val="single"/>
         </w:rPr>
       </w:pPr>
       <w:bookmarkStart w:id="2" w:name="_wgqy23pa9wts" w:colFirst="0" w:colLast="0"/>
@@ -2321,6 +2261,7 @@
           <w:rFonts w:ascii="Oswald" w:eastAsia="Oswald" w:hAnsi="Oswald" w:cs="Oswald"/>
           <w:sz w:val="24"/>
           <w:szCs w:val="24"/>
+          <w:u w:val="single"/>
         </w:rPr>
         <w:t xml:space="preserve">Diseño del </w:t>
       </w:r>
@@ -2329,6 +2270,7 @@
           <w:rFonts w:ascii="Oswald" w:eastAsia="Oswald" w:hAnsi="Oswald" w:cs="Oswald"/>
           <w:sz w:val="24"/>
           <w:szCs w:val="24"/>
+          <w:u w:val="single"/>
         </w:rPr>
         <w:t>sitio</w:t>
       </w:r>
@@ -2385,11 +2327,17 @@
     </w:p>
     <w:p>
       <w:pPr>
+        <w:ind w:left="720"/>
+      </w:pPr>
+    </w:p>
+    <w:p>
+      <w:pPr>
         <w:pStyle w:val="Ttulo2"/>
         <w:rPr>
           <w:rFonts w:ascii="Oswald" w:eastAsia="Oswald" w:hAnsi="Oswald" w:cs="Oswald"/>
           <w:sz w:val="24"/>
           <w:szCs w:val="24"/>
+          <w:u w:val="single"/>
         </w:rPr>
       </w:pPr>
       <w:bookmarkStart w:id="3" w:name="_k24cj3ul1uf8" w:colFirst="0" w:colLast="0"/>
@@ -2399,6 +2347,7 @@
           <w:rFonts w:ascii="Oswald" w:eastAsia="Oswald" w:hAnsi="Oswald" w:cs="Oswald"/>
           <w:sz w:val="24"/>
           <w:szCs w:val="24"/>
+          <w:u w:val="single"/>
         </w:rPr>
         <w:t xml:space="preserve">Desarrollo del </w:t>
       </w:r>
@@ -2407,6 +2356,7 @@
           <w:rFonts w:ascii="Oswald" w:eastAsia="Oswald" w:hAnsi="Oswald" w:cs="Oswald"/>
           <w:sz w:val="24"/>
           <w:szCs w:val="24"/>
+          <w:u w:val="single"/>
         </w:rPr>
         <w:t>sitio</w:t>
       </w:r>
@@ -2452,10 +2402,7 @@
         </w:numPr>
       </w:pPr>
       <w:r>
-        <w:t>Las imágenes y video serán provistas por el cliente, queda</w:t>
-      </w:r>
-      <w:r>
-        <w:t>ndo a su cargo los gastos que esto pueda ocasionar.</w:t>
+        <w:t>Las imágenes y video serán provistas por el cliente, quedando a su cargo los gastos que esto pueda ocasionar.</w:t>
       </w:r>
     </w:p>
     <w:p>
@@ -2469,24 +2416,55 @@
       </w:pPr>
       <w:bookmarkStart w:id="4" w:name="_yjp8j113utd" w:colFirst="0" w:colLast="0"/>
       <w:bookmarkEnd w:id="4"/>
-      <w:r>
+    </w:p>
+    <w:p>
+      <w:pPr>
+        <w:pStyle w:val="Ttulo2"/>
         <w:rPr>
           <w:rFonts w:ascii="Oswald" w:eastAsia="Oswald" w:hAnsi="Oswald" w:cs="Oswald"/>
           <w:sz w:val="24"/>
           <w:szCs w:val="24"/>
         </w:rPr>
-        <w:lastRenderedPageBreak/>
-        <w:t xml:space="preserve">SEO </w:t>
-      </w:r>
-      <w:r>
+      </w:pPr>
+    </w:p>
+    <w:p/>
+    <w:p/>
+    <w:p/>
+    <w:p>
+      <w:pPr>
+        <w:pStyle w:val="Ttulo2"/>
         <w:rPr>
           <w:rFonts w:ascii="Oswald" w:eastAsia="Oswald" w:hAnsi="Oswald" w:cs="Oswald"/>
           <w:sz w:val="24"/>
           <w:szCs w:val="24"/>
+          <w:u w:val="single"/>
+        </w:rPr>
+      </w:pPr>
+      <w:r>
+        <w:rPr>
+          <w:rFonts w:ascii="Oswald" w:eastAsia="Oswald" w:hAnsi="Oswald" w:cs="Oswald"/>
+          <w:sz w:val="24"/>
+          <w:szCs w:val="24"/>
+          <w:u w:val="single"/>
+        </w:rPr>
+        <w:t xml:space="preserve">SEO </w:t>
+      </w:r>
+      <w:r>
+        <w:rPr>
+          <w:rFonts w:ascii="Oswald" w:eastAsia="Oswald" w:hAnsi="Oswald" w:cs="Oswald"/>
+          <w:sz w:val="24"/>
+          <w:szCs w:val="24"/>
+          <w:u w:val="single"/>
         </w:rPr>
         <w:t>Básico</w:t>
       </w:r>
     </w:p>
+    <w:p>
+      <w:r>
+        <w:t>En todos los HTML sumé el SEO con las siguientes características:</w:t>
+      </w:r>
+    </w:p>
+    <w:p/>
     <w:p>
       <w:pPr>
         <w:numPr>
@@ -2507,15 +2485,114 @@
         <w:t>descripción</w:t>
       </w:r>
       <w:r>
-        <w:t>” será redactado por el cliente y consensuado con los desarrollado</w:t>
-      </w:r>
-      <w:r>
-        <w:t xml:space="preserve">res del sitio. </w:t>
+        <w:t xml:space="preserve">” será redactado por el cliente y consensuado con los desarrolladores del sitio. </w:t>
+      </w:r>
+    </w:p>
+    <w:p>
+      <w:pPr>
+        <w:numPr>
+          <w:ilvl w:val="0"/>
+          <w:numId w:val="9"/>
+        </w:numPr>
+      </w:pPr>
+      <w:r>
+        <w:rPr>
+          <w:b/>
+        </w:rPr>
+        <w:t>Descripción</w:t>
+      </w:r>
+      <w:r>
+        <w:t xml:space="preserve">: Mediante la etiqueta meta name description, agregué el siguiente párrafo que explica en pocas palabras el contenido de mi sitio: </w:t>
+      </w:r>
+      <w:r>
+        <w:rPr>
+          <w:i/>
+        </w:rPr>
+        <w:t>“</w:t>
+      </w:r>
+      <w:r>
+        <w:rPr>
+          <w:rFonts w:ascii="Courier New" w:eastAsia="Courier New" w:hAnsi="Courier New" w:cs="Courier New"/>
+          <w:i/>
+          <w:sz w:val="21"/>
+          <w:szCs w:val="21"/>
+        </w:rPr>
+        <w:t>Este sitio destaca las tendencias sobre los NFT en el mercado actual, el cual este es el arte moderno que se destaca en el siglo XXI</w:t>
+      </w:r>
+      <w:r>
+        <w:t>".</w:t>
+      </w:r>
+    </w:p>
+    <w:p>
+      <w:pPr>
+        <w:numPr>
+          <w:ilvl w:val="0"/>
+          <w:numId w:val="9"/>
+        </w:numPr>
+      </w:pPr>
+      <w:r>
+        <w:rPr>
+          <w:b/>
+        </w:rPr>
+        <w:t>Palabras clave</w:t>
+      </w:r>
+      <w:r>
+        <w:t>: Mediante la etiqueta meta name keywords, agregué las palabras clave que acompañarán a todas las páginas de mi sitio: "</w:t>
+      </w:r>
+      <w:r>
+        <w:rPr>
+          <w:rFonts w:ascii="Courier New" w:eastAsia="Courier New" w:hAnsi="Courier New" w:cs="Courier New"/>
+          <w:i/>
+          <w:sz w:val="21"/>
+          <w:szCs w:val="21"/>
+        </w:rPr>
+        <w:t>NFT, Cards, Arte Digital, Arte Moderno, Blockchain</w:t>
+      </w:r>
+      <w:r>
+        <w:t>".</w:t>
+      </w:r>
+    </w:p>
+    <w:p>
+      <w:pPr>
+        <w:numPr>
+          <w:ilvl w:val="0"/>
+          <w:numId w:val="9"/>
+        </w:numPr>
+      </w:pPr>
+      <w:r>
+        <w:rPr>
+          <w:b/>
+        </w:rPr>
+        <w:t>Encabezado</w:t>
+      </w:r>
+      <w:r>
+        <w:t>: Para el encabezado del h1 utilicé el texto “</w:t>
+      </w:r>
+      <w:r>
+        <w:rPr>
+          <w:rFonts w:ascii="Courier New" w:eastAsia="Courier New" w:hAnsi="Courier New" w:cs="Courier New"/>
+          <w:i/>
+          <w:sz w:val="21"/>
+          <w:szCs w:val="21"/>
+        </w:rPr>
+        <w:t>NFTs-Underground</w:t>
+      </w:r>
+      <w:r>
+        <w:rPr>
+          <w:rFonts w:ascii="Courier New" w:eastAsia="Courier New" w:hAnsi="Courier New" w:cs="Courier New"/>
+          <w:i/>
+          <w:sz w:val="21"/>
+          <w:szCs w:val="21"/>
+        </w:rPr>
+        <w:t>”.</w:t>
       </w:r>
     </w:p>
     <w:p>
       <w:pPr>
         <w:pStyle w:val="Ttulo2"/>
+        <w:rPr>
+          <w:u w:val="single"/>
+        </w:rPr>
       </w:pPr>
       <w:bookmarkStart w:id="5" w:name="_yd1q06c6a9mc" w:colFirst="0" w:colLast="0"/>
       <w:bookmarkEnd w:id="5"/>
@@ -2524,6 +2601,7 @@
           <w:rFonts w:ascii="Oswald" w:eastAsia="Oswald" w:hAnsi="Oswald" w:cs="Oswald"/>
           <w:sz w:val="24"/>
           <w:szCs w:val="24"/>
+          <w:u w:val="single"/>
         </w:rPr>
         <w:t>Dominio y Hosting</w:t>
       </w:r>
@@ -2544,15 +2622,16 @@
         <w:ind w:left="720"/>
       </w:pPr>
       <w:r>
-        <w:t>A la fecha en nic.ar el costo de compra de un dominio es de $475</w:t>
-      </w:r>
-      <w:r>
-        <w:t xml:space="preserve"> pesos argentinos.</w:t>
+        <w:t>A la fecha en nic.ar el costo de compra de un dominio es de $475 pesos argentinos.</w:t>
       </w:r>
     </w:p>
     <w:p>
       <w:pPr>
         <w:ind w:left="720"/>
+        <w:rPr>
+          <w:color w:val="1155CC"/>
+          <w:u w:val="single"/>
+        </w:rPr>
       </w:pPr>
       <w:r>
         <w:t xml:space="preserve"> </w:t>
@@ -2570,6 +2649,26 @@
     <w:p>
       <w:pPr>
         <w:ind w:left="720"/>
+        <w:rPr>
+          <w:color w:val="1155CC"/>
+          <w:u w:val="single"/>
+        </w:rPr>
+      </w:pPr>
+    </w:p>
+    <w:p>
+      <w:pPr>
+        <w:numPr>
+          <w:ilvl w:val="0"/>
+          <w:numId w:val="7"/>
+        </w:numPr>
+      </w:pPr>
+      <w:r>
+        <w:t>Soporte ante problemas por 4 meses del sitio en el host antes mencionado.</w:t>
+      </w:r>
+    </w:p>
+    <w:p>
+      <w:pPr>
+        <w:ind w:left="720"/>
       </w:pPr>
     </w:p>
     <w:p>
@@ -2580,15 +2679,7 @@
         </w:numPr>
       </w:pPr>
       <w:r>
-        <w:t>Se realizará el hosting por 12 meses en “</w:t>
-      </w:r>
-      <w:proofErr w:type="spellStart"/>
-      <w:r>
-        <w:t>donweb</w:t>
-      </w:r>
-      <w:proofErr w:type="spellEnd"/>
-      <w:r>
-        <w:t xml:space="preserve">” contratando el servicio </w:t>
+        <w:t xml:space="preserve">Se realizará el hosting por 12 meses en “donweb” contratando el servicio </w:t>
       </w:r>
     </w:p>
     <w:p>
@@ -2596,15 +2687,7 @@
         <w:ind w:firstLine="720"/>
       </w:pPr>
       <w:r>
-        <w:t xml:space="preserve">Web Hosting Emprendedor para poder cargar el dominio y tener certificados </w:t>
-      </w:r>
-      <w:proofErr w:type="spellStart"/>
-      <w:r>
-        <w:t>ssl</w:t>
-      </w:r>
-      <w:proofErr w:type="spellEnd"/>
-      <w:r>
-        <w:t>.</w:t>
+        <w:t>Web Hosting Emprendedor para poder cargar el dominio y tener certificados ssl.</w:t>
       </w:r>
     </w:p>
     <w:p>
@@ -2632,27 +2715,6 @@
     <w:p/>
     <w:p>
       <w:pPr>
-        <w:numPr>
-          <w:ilvl w:val="0"/>
-          <w:numId w:val="7"/>
-        </w:numPr>
-      </w:pPr>
-      <w:r>
-        <w:t xml:space="preserve">Soporte ante problemas por </w:t>
-      </w:r>
-      <w:r>
-        <w:t>4</w:t>
-      </w:r>
-      <w:r>
-        <w:t xml:space="preserve"> meses del sitio en el host a</w:t>
-      </w:r>
-      <w:r>
-        <w:t>ntes mencionado.</w:t>
-      </w:r>
-    </w:p>
-    <w:p/>
-    <w:p>
-      <w:pPr>
         <w:ind w:left="6480" w:firstLine="720"/>
       </w:pPr>
       <w:r>
@@ -2676,8 +2738,8 @@
           <w:noProof/>
         </w:rPr>
         <w:drawing>
-          <wp:inline distT="114300" distB="114300" distL="114300" distR="114300" wp14:anchorId="12768A78" wp14:editId="68AAC8FA">
-            <wp:extent cx="4967288" cy="2170094"/>
+          <wp:inline distT="114300" distB="114300" distL="114300" distR="114300" wp14:anchorId="12768A78" wp14:editId="09DDD10E">
+            <wp:extent cx="4381500" cy="1737266"/>
             <wp:effectExtent l="0" t="0" r="0" b="0"/>
             <wp:docPr id="1" name="image1.png"/>
             <wp:cNvGraphicFramePr/>
@@ -2698,7 +2760,7 @@
                   <pic:spPr>
                     <a:xfrm>
                       <a:off x="0" y="0"/>
-                      <a:ext cx="4967288" cy="2170094"/>
+                      <a:ext cx="4399289" cy="1744319"/>
                     </a:xfrm>
                     <a:prstGeom prst="rect">
                       <a:avLst/>
@@ -2711,6 +2773,8 @@
           </wp:inline>
         </w:drawing>
       </w:r>
+      <w:bookmarkStart w:id="6" w:name="_5jfsy4fvmhb9" w:colFirst="0" w:colLast="0"/>
+      <w:bookmarkEnd w:id="6"/>
     </w:p>
     <w:p>
       <w:pPr>
@@ -2719,27 +2783,17 @@
           <w:rFonts w:ascii="Oswald" w:eastAsia="Oswald" w:hAnsi="Oswald" w:cs="Oswald"/>
           <w:sz w:val="24"/>
           <w:szCs w:val="24"/>
-        </w:rPr>
-      </w:pPr>
-      <w:bookmarkStart w:id="6" w:name="_5jfsy4fvmhb9" w:colFirst="0" w:colLast="0"/>
-      <w:bookmarkEnd w:id="6"/>
-    </w:p>
-    <w:p>
-      <w:pPr>
-        <w:pStyle w:val="Ttulo2"/>
+          <w:u w:val="single"/>
+        </w:rPr>
+      </w:pPr>
+      <w:bookmarkStart w:id="7" w:name="_gstcsc18sby5" w:colFirst="0" w:colLast="0"/>
+      <w:bookmarkEnd w:id="7"/>
+      <w:r>
         <w:rPr>
           <w:rFonts w:ascii="Oswald" w:eastAsia="Oswald" w:hAnsi="Oswald" w:cs="Oswald"/>
           <w:sz w:val="24"/>
           <w:szCs w:val="24"/>
-        </w:rPr>
-      </w:pPr>
-      <w:bookmarkStart w:id="7" w:name="_gstcsc18sby5" w:colFirst="0" w:colLast="0"/>
-      <w:bookmarkEnd w:id="7"/>
-      <w:r>
-        <w:rPr>
-          <w:rFonts w:ascii="Oswald" w:eastAsia="Oswald" w:hAnsi="Oswald" w:cs="Oswald"/>
-          <w:sz w:val="24"/>
-          <w:szCs w:val="24"/>
+          <w:u w:val="single"/>
         </w:rPr>
         <w:t>Cláusulas Contractuales</w:t>
       </w:r>
@@ -2752,35 +2806,7 @@
         </w:numPr>
       </w:pPr>
       <w:r>
-        <w:t>Queda prohibido la clonación o copia del sitio. En el caso de que se requiera se deb</w:t>
-      </w:r>
-      <w:r>
-        <w:t>erá solicitar de manera directa el permiso para poder realizarlo.</w:t>
-      </w:r>
-    </w:p>
-    <w:p>
-      <w:pPr>
-        <w:numPr>
-          <w:ilvl w:val="0"/>
-          <w:numId w:val="4"/>
-        </w:numPr>
-      </w:pPr>
-      <w:r>
-        <w:t>Los servicios de dominio y hosting estarán a nombre del cliente y éste deberá realizar la renovación de los servicios si así se lo requiriera. Quedando la desarrolladora ajena a cualquier in</w:t>
-      </w:r>
-      <w:r>
-        <w:t>conveniente que surja de servicios de terceros.</w:t>
-      </w:r>
-    </w:p>
-    <w:p>
-      <w:pPr>
-        <w:ind w:left="720"/>
-      </w:pPr>
-      <w:r>
-        <w:t>Sea de donweb.com y nic.ar</w:t>
-      </w:r>
-      <w:r>
-        <w:t>.</w:t>
+        <w:t>Queda prohibido la clonación o copia del sitio. En el caso de que se requiera se deberá solicitar de manera directa el permiso para poder realizarlo.</w:t>
       </w:r>
     </w:p>
     <w:p>
@@ -2810,17 +2836,15 @@
         <w:ind w:left="720"/>
       </w:pPr>
       <w:r>
-        <w:t>firmado por cliente y provee</w:t>
-      </w:r>
-      <w:r>
-        <w:t>dor con los servicios y cláusulas detallados.</w:t>
+        <w:t>firmado por cliente y proveedor con los servicios y cláusulas detallados.</w:t>
       </w:r>
     </w:p>
     <w:sectPr>
       <w:type w:val="continuous"/>
       <w:pgSz w:w="11909" w:h="16834"/>
-      <w:pgMar w:top="1440" w:right="1440" w:bottom="1440" w:left="1440" w:header="720" w:footer="720" w:gutter="0"/>
+      <w:pgMar w:top="720" w:right="720" w:bottom="720" w:left="720" w:header="720" w:footer="720" w:gutter="0"/>
       <w:cols w:space="720"/>
+      <w:docGrid w:linePitch="299"/>
     </w:sectPr>
   </w:body>
 </w:document>
@@ -2926,6 +2950,7 @@
         <w:docPartUnique/>
       </w:docPartObj>
     </w:sdtPr>
+    <w:sdtEndPr/>
     <w:sdtContent>
       <w:p>
         <w:pPr>
@@ -2957,7 +2982,7 @@
               </v:handles>
               <o:lock v:ext="edit" text="t" shapetype="t"/>
             </v:shapetype>
-            <v:shape id="PowerPlusWaterMarkObject357476642" o:spid="_x0000_s1025" type="#_x0000_t136" style="position:absolute;margin-left:0;margin-top:0;width:527.85pt;height:131.95pt;rotation:315;z-index:-251657216;mso-position-horizontal:center;mso-position-horizontal-relative:margin;mso-position-vertical:center;mso-position-vertical-relative:margin" o:allowincell="f" fillcolor="silver" stroked="f">
+            <v:shape id="PowerPlusWaterMarkObject357476642" o:spid="_x0000_s1025" type="#_x0000_t136" style="position:absolute;margin-left:0;margin-top:0;width:527.85pt;height:131.95pt;rotation:315;z-index:-251658752;mso-position-horizontal:center;mso-position-horizontal-relative:margin;mso-position-vertical:center;mso-position-vertical-relative:margin" o:allowincell="f" fillcolor="silver" stroked="f">
               <v:fill opacity=".5"/>
               <v:textpath style="font-family:&quot;calibri&quot;;font-size:1pt" string="CONFIDENCIAL"/>
               <w10:wrap anchorx="margin" anchory="margin"/>
@@ -3548,6 +3573,146 @@
     </w:lvl>
   </w:abstractNum>
   <w:abstractNum w:abstractNumId="5" w15:restartNumberingAfterBreak="0">
+    <w:nsid w:val="3F0A31F4"/>
+    <w:multiLevelType w:val="multilevel"/>
+    <w:tmpl w:val="48F8BFC0"/>
+    <w:lvl w:ilvl="0">
+      <w:start w:val="1"/>
+      <w:numFmt w:val="bullet"/>
+      <w:lvlText w:val="●"/>
+      <w:lvlJc w:val="left"/>
+      <w:pPr>
+        <w:ind w:left="720" w:hanging="360"/>
+      </w:pPr>
+      <w:rPr>
+        <w:strike w:val="0"/>
+        <w:dstrike w:val="0"/>
+        <w:u w:val="none"/>
+        <w:effect w:val="none"/>
+      </w:rPr>
+    </w:lvl>
+    <w:lvl w:ilvl="1">
+      <w:start w:val="1"/>
+      <w:numFmt w:val="bullet"/>
+      <w:lvlText w:val="○"/>
+      <w:lvlJc w:val="left"/>
+      <w:pPr>
+        <w:ind w:left="1440" w:hanging="360"/>
+      </w:pPr>
+      <w:rPr>
+        <w:strike w:val="0"/>
+        <w:dstrike w:val="0"/>
+        <w:u w:val="none"/>
+        <w:effect w:val="none"/>
+      </w:rPr>
+    </w:lvl>
+    <w:lvl w:ilvl="2">
+      <w:start w:val="1"/>
+      <w:numFmt w:val="bullet"/>
+      <w:lvlText w:val="■"/>
+      <w:lvlJc w:val="left"/>
+      <w:pPr>
+        <w:ind w:left="2160" w:hanging="360"/>
+      </w:pPr>
+      <w:rPr>
+        <w:strike w:val="0"/>
+        <w:dstrike w:val="0"/>
+        <w:u w:val="none"/>
+        <w:effect w:val="none"/>
+      </w:rPr>
+    </w:lvl>
+    <w:lvl w:ilvl="3">
+      <w:start w:val="1"/>
+      <w:numFmt w:val="bullet"/>
+      <w:lvlText w:val="●"/>
+      <w:lvlJc w:val="left"/>
+      <w:pPr>
+        <w:ind w:left="2880" w:hanging="360"/>
+      </w:pPr>
+      <w:rPr>
+        <w:strike w:val="0"/>
+        <w:dstrike w:val="0"/>
+        <w:u w:val="none"/>
+        <w:effect w:val="none"/>
+      </w:rPr>
+    </w:lvl>
+    <w:lvl w:ilvl="4">
+      <w:start w:val="1"/>
+      <w:numFmt w:val="bullet"/>
+      <w:lvlText w:val="○"/>
+      <w:lvlJc w:val="left"/>
+      <w:pPr>
+        <w:ind w:left="3600" w:hanging="360"/>
+      </w:pPr>
+      <w:rPr>
+        <w:strike w:val="0"/>
+        <w:dstrike w:val="0"/>
+        <w:u w:val="none"/>
+        <w:effect w:val="none"/>
+      </w:rPr>
+    </w:lvl>
+    <w:lvl w:ilvl="5">
+      <w:start w:val="1"/>
+      <w:numFmt w:val="bullet"/>
+      <w:lvlText w:val="■"/>
+      <w:lvlJc w:val="left"/>
+      <w:pPr>
+        <w:ind w:left="4320" w:hanging="360"/>
+      </w:pPr>
+      <w:rPr>
+        <w:strike w:val="0"/>
+        <w:dstrike w:val="0"/>
+        <w:u w:val="none"/>
+        <w:effect w:val="none"/>
+      </w:rPr>
+    </w:lvl>
+    <w:lvl w:ilvl="6">
+      <w:start w:val="1"/>
+      <w:numFmt w:val="bullet"/>
+      <w:lvlText w:val="●"/>
+      <w:lvlJc w:val="left"/>
+      <w:pPr>
+        <w:ind w:left="5040" w:hanging="360"/>
+      </w:pPr>
+      <w:rPr>
+        <w:strike w:val="0"/>
+        <w:dstrike w:val="0"/>
+        <w:u w:val="none"/>
+        <w:effect w:val="none"/>
+      </w:rPr>
+    </w:lvl>
+    <w:lvl w:ilvl="7">
+      <w:start w:val="1"/>
+      <w:numFmt w:val="bullet"/>
+      <w:lvlText w:val="○"/>
+      <w:lvlJc w:val="left"/>
+      <w:pPr>
+        <w:ind w:left="5760" w:hanging="360"/>
+      </w:pPr>
+      <w:rPr>
+        <w:strike w:val="0"/>
+        <w:dstrike w:val="0"/>
+        <w:u w:val="none"/>
+        <w:effect w:val="none"/>
+      </w:rPr>
+    </w:lvl>
+    <w:lvl w:ilvl="8">
+      <w:start w:val="1"/>
+      <w:numFmt w:val="bullet"/>
+      <w:lvlText w:val="■"/>
+      <w:lvlJc w:val="left"/>
+      <w:pPr>
+        <w:ind w:left="6480" w:hanging="360"/>
+      </w:pPr>
+      <w:rPr>
+        <w:strike w:val="0"/>
+        <w:dstrike w:val="0"/>
+        <w:u w:val="none"/>
+        <w:effect w:val="none"/>
+      </w:rPr>
+    </w:lvl>
+  </w:abstractNum>
+  <w:abstractNum w:abstractNumId="6" w15:restartNumberingAfterBreak="0">
     <w:nsid w:val="42B84792"/>
     <w:multiLevelType w:val="multilevel"/>
     <w:tmpl w:val="D15EBFE8"/>
@@ -3660,7 +3825,7 @@
       </w:rPr>
     </w:lvl>
   </w:abstractNum>
-  <w:abstractNum w:abstractNumId="6" w15:restartNumberingAfterBreak="0">
+  <w:abstractNum w:abstractNumId="7" w15:restartNumberingAfterBreak="0">
     <w:nsid w:val="49340B75"/>
     <w:multiLevelType w:val="multilevel"/>
     <w:tmpl w:val="68C0070E"/>
@@ -3773,7 +3938,7 @@
       </w:rPr>
     </w:lvl>
   </w:abstractNum>
-  <w:abstractNum w:abstractNumId="7" w15:restartNumberingAfterBreak="0">
+  <w:abstractNum w:abstractNumId="8" w15:restartNumberingAfterBreak="0">
     <w:nsid w:val="58D7679A"/>
     <w:multiLevelType w:val="multilevel"/>
     <w:tmpl w:val="74BA8336"/>
@@ -3886,7 +4051,7 @@
       </w:rPr>
     </w:lvl>
   </w:abstractNum>
-  <w:abstractNum w:abstractNumId="8" w15:restartNumberingAfterBreak="0">
+  <w:abstractNum w:abstractNumId="9" w15:restartNumberingAfterBreak="0">
     <w:nsid w:val="5B7D0C85"/>
     <w:multiLevelType w:val="multilevel"/>
     <w:tmpl w:val="D91ED8C8"/>
@@ -3999,7 +4164,7 @@
       </w:rPr>
     </w:lvl>
   </w:abstractNum>
-  <w:abstractNum w:abstractNumId="9" w15:restartNumberingAfterBreak="0">
+  <w:abstractNum w:abstractNumId="10" w15:restartNumberingAfterBreak="0">
     <w:nsid w:val="77D858C9"/>
     <w:multiLevelType w:val="multilevel"/>
     <w:tmpl w:val="C06ED394"/>
@@ -4113,10 +4278,10 @@
     </w:lvl>
   </w:abstractNum>
   <w:num w:numId="1" w16cid:durableId="1897692620">
-    <w:abstractNumId w:val="8"/>
+    <w:abstractNumId w:val="9"/>
   </w:num>
   <w:num w:numId="2" w16cid:durableId="1012991827">
-    <w:abstractNumId w:val="9"/>
+    <w:abstractNumId w:val="10"/>
   </w:num>
   <w:num w:numId="3" w16cid:durableId="1945116436">
     <w:abstractNumId w:val="1"/>
@@ -4128,19 +4293,31 @@
     <w:abstractNumId w:val="3"/>
   </w:num>
   <w:num w:numId="6" w16cid:durableId="901674399">
-    <w:abstractNumId w:val="5"/>
+    <w:abstractNumId w:val="6"/>
   </w:num>
   <w:num w:numId="7" w16cid:durableId="1578978952">
     <w:abstractNumId w:val="0"/>
   </w:num>
   <w:num w:numId="8" w16cid:durableId="584650178">
-    <w:abstractNumId w:val="6"/>
+    <w:abstractNumId w:val="7"/>
   </w:num>
   <w:num w:numId="9" w16cid:durableId="1762942962">
-    <w:abstractNumId w:val="7"/>
+    <w:abstractNumId w:val="8"/>
   </w:num>
   <w:num w:numId="10" w16cid:durableId="163666154">
     <w:abstractNumId w:val="2"/>
+  </w:num>
+  <w:num w:numId="11" w16cid:durableId="1411273413">
+    <w:abstractNumId w:val="5"/>
+    <w:lvlOverride w:ilvl="0"/>
+    <w:lvlOverride w:ilvl="1"/>
+    <w:lvlOverride w:ilvl="2"/>
+    <w:lvlOverride w:ilvl="3"/>
+    <w:lvlOverride w:ilvl="4"/>
+    <w:lvlOverride w:ilvl="5"/>
+    <w:lvlOverride w:ilvl="6"/>
+    <w:lvlOverride w:ilvl="7"/>
+    <w:lvlOverride w:ilvl="8"/>
   </w:num>
 </w:numbering>
 </file>

</xml_diff>

<commit_message>
Corrigiendo errores de escritura y descripcion de presupuesto
</commit_message>
<xml_diff>
--- a/Presupuesto - Maximiliano Escudero.docx
+++ b/Presupuesto - Maximiliano Escudero.docx
@@ -47,8 +47,21 @@
           <w:sz w:val="62"/>
           <w:szCs w:val="62"/>
         </w:rPr>
-        <w:t>NFT Underground</w:t>
-      </w:r>
+        <w:t xml:space="preserve">NFT </w:t>
+      </w:r>
+      <w:proofErr w:type="spellStart"/>
+      <w:r>
+        <w:rPr>
+          <w:rFonts w:ascii="Oswald" w:eastAsia="Oswald" w:hAnsi="Oswald" w:cs="Oswald"/>
+          <w:b/>
+          <w:bCs/>
+          <w:color w:val="434343"/>
+          <w:sz w:val="62"/>
+          <w:szCs w:val="62"/>
+        </w:rPr>
+        <w:t>Underground</w:t>
+      </w:r>
+      <w:proofErr w:type="spellEnd"/>
     </w:p>
     <w:p>
       <w:r>
@@ -2429,7 +2442,6 @@
     </w:p>
     <w:p/>
     <w:p/>
-    <w:p/>
     <w:p>
       <w:pPr>
         <w:pStyle w:val="Ttulo2"/>
@@ -2447,6 +2459,7 @@
           <w:szCs w:val="24"/>
           <w:u w:val="single"/>
         </w:rPr>
+        <w:lastRenderedPageBreak/>
         <w:t xml:space="preserve">SEO </w:t>
       </w:r>
       <w:r>
@@ -2502,13 +2515,424 @@
         <w:t>Descripción</w:t>
       </w:r>
       <w:r>
-        <w:t xml:space="preserve">: Mediante la etiqueta meta name description, agregué el siguiente párrafo que explica en pocas palabras el contenido de mi sitio: </w:t>
-      </w:r>
-      <w:r>
-        <w:rPr>
+        <w:t xml:space="preserve">: Mediante la etiqueta </w:t>
+      </w:r>
+      <w:r>
+        <w:rPr>
+          <w:b/>
+          <w:bCs/>
           <w:i/>
-        </w:rPr>
-        <w:t>“</w:t>
+          <w:iCs/>
+        </w:rPr>
+        <w:t xml:space="preserve">meta </w:t>
+      </w:r>
+      <w:proofErr w:type="spellStart"/>
+      <w:r>
+        <w:rPr>
+          <w:b/>
+          <w:bCs/>
+          <w:i/>
+          <w:iCs/>
+        </w:rPr>
+        <w:t>name</w:t>
+      </w:r>
+      <w:proofErr w:type="spellEnd"/>
+      <w:r>
+        <w:rPr>
+          <w:b/>
+          <w:bCs/>
+          <w:i/>
+          <w:iCs/>
+        </w:rPr>
+        <w:t xml:space="preserve"> </w:t>
+      </w:r>
+      <w:proofErr w:type="spellStart"/>
+      <w:r>
+        <w:rPr>
+          <w:b/>
+          <w:bCs/>
+          <w:i/>
+          <w:iCs/>
+        </w:rPr>
+        <w:t>description</w:t>
+      </w:r>
+      <w:proofErr w:type="spellEnd"/>
+      <w:r>
+        <w:t xml:space="preserve">, agregué </w:t>
+      </w:r>
+      <w:r>
+        <w:t xml:space="preserve">las oraciones correspondientes, en </w:t>
+      </w:r>
+      <w:r>
+        <w:t>pocas palabras</w:t>
+      </w:r>
+      <w:r>
+        <w:t>, de casa sección</w:t>
+      </w:r>
+      <w:r>
+        <w:t xml:space="preserve"> </w:t>
+      </w:r>
+      <w:r>
+        <w:t>del sitio:</w:t>
+      </w:r>
+    </w:p>
+    <w:p>
+      <w:pPr>
+        <w:ind w:left="1276"/>
+        <w:rPr>
+          <w:u w:val="single"/>
+        </w:rPr>
+      </w:pPr>
+      <w:proofErr w:type="spellStart"/>
+      <w:r>
+        <w:rPr>
+          <w:b/>
+          <w:i/>
+          <w:iCs/>
+          <w:u w:val="single"/>
+        </w:rPr>
+        <w:t>Index</w:t>
+      </w:r>
+      <w:proofErr w:type="spellEnd"/>
+      <w:r>
+        <w:rPr>
+          <w:i/>
+          <w:iCs/>
+          <w:u w:val="single"/>
+        </w:rPr>
+        <w:t>:</w:t>
+      </w:r>
+      <w:r>
+        <w:t xml:space="preserve"> </w:t>
+      </w:r>
+      <w:r>
+        <w:t xml:space="preserve">Este sitio da una </w:t>
+      </w:r>
+      <w:r>
+        <w:t>introducción</w:t>
+      </w:r>
+      <w:r>
+        <w:t xml:space="preserve"> sobre que es </w:t>
+      </w:r>
+      <w:proofErr w:type="spellStart"/>
+      <w:r>
+        <w:t>NFTs-Underground</w:t>
+      </w:r>
+      <w:proofErr w:type="spellEnd"/>
+      <w:r>
+        <w:t xml:space="preserve"> y repaso </w:t>
+      </w:r>
+      <w:r>
+        <w:t>rápido</w:t>
+      </w:r>
+      <w:r>
+        <w:t xml:space="preserve"> de las tendencias de las artes digitales</w:t>
+      </w:r>
+      <w:r>
+        <w:t>.</w:t>
+      </w:r>
+      <w:r>
+        <w:rPr>
+          <w:u w:val="single"/>
+        </w:rPr>
+        <w:br/>
+      </w:r>
+      <w:r>
+        <w:rPr>
+          <w:b/>
+          <w:i/>
+          <w:iCs/>
+          <w:u w:val="single"/>
+        </w:rPr>
+        <w:t>C</w:t>
+      </w:r>
+      <w:r>
+        <w:rPr>
+          <w:b/>
+          <w:i/>
+          <w:iCs/>
+          <w:u w:val="single"/>
+        </w:rPr>
+        <w:t>ontacto</w:t>
+      </w:r>
+      <w:r>
+        <w:rPr>
+          <w:u w:val="single"/>
+        </w:rPr>
+        <w:t xml:space="preserve">: </w:t>
+      </w:r>
+      <w:r>
+        <w:rPr>
+          <w:u w:val="single"/>
+        </w:rPr>
+        <w:t>Est</w:t>
+      </w:r>
+      <w:r>
+        <w:rPr>
+          <w:u w:val="single"/>
+        </w:rPr>
+        <w:t>a</w:t>
+      </w:r>
+      <w:r>
+        <w:rPr>
+          <w:u w:val="single"/>
+        </w:rPr>
+        <w:t xml:space="preserve"> </w:t>
+      </w:r>
+      <w:r>
+        <w:rPr>
+          <w:u w:val="single"/>
+        </w:rPr>
+        <w:t>sección</w:t>
+      </w:r>
+      <w:r>
+        <w:rPr>
+          <w:u w:val="single"/>
+        </w:rPr>
+        <w:t xml:space="preserve"> de la </w:t>
+      </w:r>
+      <w:r>
+        <w:rPr>
+          <w:u w:val="single"/>
+        </w:rPr>
+        <w:t>página</w:t>
+      </w:r>
+      <w:r>
+        <w:rPr>
+          <w:u w:val="single"/>
+        </w:rPr>
+        <w:t xml:space="preserve"> es para hacer registrarse en el sitio</w:t>
+      </w:r>
+      <w:r>
+        <w:rPr>
+          <w:u w:val="single"/>
+        </w:rPr>
+        <w:t>.</w:t>
+      </w:r>
+    </w:p>
+    <w:p>
+      <w:pPr>
+        <w:ind w:left="1276"/>
+        <w:rPr>
+          <w:bCs/>
+          <w:i/>
+          <w:iCs/>
+        </w:rPr>
+      </w:pPr>
+      <w:r>
+        <w:rPr>
+          <w:b/>
+          <w:i/>
+          <w:iCs/>
+          <w:u w:val="single"/>
+        </w:rPr>
+        <w:t>Explorer</w:t>
+      </w:r>
+      <w:r>
+        <w:rPr>
+          <w:bCs/>
+          <w:i/>
+          <w:iCs/>
+          <w:u w:val="single"/>
+        </w:rPr>
+        <w:t>:</w:t>
+      </w:r>
+      <w:r>
+        <w:rPr>
+          <w:bCs/>
+          <w:i/>
+          <w:iCs/>
+        </w:rPr>
+        <w:t xml:space="preserve"> </w:t>
+      </w:r>
+      <w:r>
+        <w:rPr>
+          <w:bCs/>
+          <w:i/>
+          <w:iCs/>
+        </w:rPr>
+        <w:t xml:space="preserve">Esta </w:t>
+      </w:r>
+      <w:r>
+        <w:rPr>
+          <w:bCs/>
+          <w:i/>
+          <w:iCs/>
+        </w:rPr>
+        <w:t>sección</w:t>
+      </w:r>
+      <w:r>
+        <w:rPr>
+          <w:bCs/>
+          <w:i/>
+          <w:iCs/>
+        </w:rPr>
+        <w:t xml:space="preserve"> te muestra las diferentes </w:t>
+      </w:r>
+      <w:proofErr w:type="spellStart"/>
+      <w:r>
+        <w:rPr>
+          <w:bCs/>
+          <w:i/>
+          <w:iCs/>
+        </w:rPr>
+        <w:t>cards</w:t>
+      </w:r>
+      <w:proofErr w:type="spellEnd"/>
+      <w:r>
+        <w:rPr>
+          <w:bCs/>
+          <w:i/>
+          <w:iCs/>
+        </w:rPr>
+        <w:t xml:space="preserve"> de NFT sobre cada </w:t>
+      </w:r>
+      <w:r>
+        <w:rPr>
+          <w:bCs/>
+          <w:i/>
+          <w:iCs/>
+        </w:rPr>
+        <w:t>categoría</w:t>
+      </w:r>
+      <w:r>
+        <w:rPr>
+          <w:bCs/>
+          <w:i/>
+          <w:iCs/>
+        </w:rPr>
+        <w:t>.</w:t>
+      </w:r>
+    </w:p>
+    <w:p>
+      <w:pPr>
+        <w:ind w:left="1276"/>
+        <w:rPr>
+          <w:bCs/>
+        </w:rPr>
+      </w:pPr>
+      <w:r>
+        <w:rPr>
+          <w:b/>
+          <w:i/>
+          <w:iCs/>
+          <w:u w:val="single"/>
+        </w:rPr>
+        <w:t>Nosotros</w:t>
+      </w:r>
+      <w:r>
+        <w:rPr>
+          <w:bCs/>
+          <w:i/>
+          <w:iCs/>
+          <w:u w:val="single"/>
+        </w:rPr>
+        <w:t>:</w:t>
+      </w:r>
+      <w:r>
+        <w:rPr>
+          <w:bCs/>
+        </w:rPr>
+        <w:t xml:space="preserve"> </w:t>
+      </w:r>
+      <w:r>
+        <w:rPr>
+          <w:bCs/>
+        </w:rPr>
+        <w:t xml:space="preserve">Da un </w:t>
+      </w:r>
+      <w:r>
+        <w:rPr>
+          <w:bCs/>
+        </w:rPr>
+        <w:t>vistazo</w:t>
+      </w:r>
+      <w:r>
+        <w:rPr>
+          <w:bCs/>
+        </w:rPr>
+        <w:t xml:space="preserve"> </w:t>
+      </w:r>
+      <w:r>
+        <w:rPr>
+          <w:bCs/>
+        </w:rPr>
+        <w:t>más</w:t>
+      </w:r>
+      <w:r>
+        <w:rPr>
+          <w:bCs/>
+        </w:rPr>
+        <w:t xml:space="preserve"> detallado sobre lo que es el sitio y en donde se encuentra los servidores</w:t>
+      </w:r>
+      <w:r>
+        <w:rPr>
+          <w:bCs/>
+        </w:rPr>
+        <w:t>.</w:t>
+      </w:r>
+    </w:p>
+    <w:p>
+      <w:pPr>
+        <w:ind w:left="1276"/>
+        <w:rPr>
+          <w:bCs/>
+        </w:rPr>
+      </w:pPr>
+      <w:r>
+        <w:rPr>
+          <w:b/>
+          <w:i/>
+          <w:iCs/>
+          <w:u w:val="single"/>
+        </w:rPr>
+        <w:t>Secciones</w:t>
+      </w:r>
+      <w:r>
+        <w:rPr>
+          <w:bCs/>
+          <w:i/>
+          <w:iCs/>
+          <w:u w:val="single"/>
+        </w:rPr>
+        <w:t>:</w:t>
+      </w:r>
+      <w:r>
+        <w:t xml:space="preserve"> </w:t>
+      </w:r>
+      <w:proofErr w:type="spellStart"/>
+      <w:r>
+        <w:rPr>
+          <w:bCs/>
+        </w:rPr>
+        <w:t>Logearte</w:t>
+      </w:r>
+      <w:proofErr w:type="spellEnd"/>
+      <w:r>
+        <w:rPr>
+          <w:bCs/>
+        </w:rPr>
+        <w:t xml:space="preserve"> en el sitio con tus datos correspondientes para expandir la experiencia</w:t>
+      </w:r>
+      <w:r>
+        <w:rPr>
+          <w:bCs/>
+        </w:rPr>
+        <w:t>.</w:t>
+      </w:r>
+    </w:p>
+    <w:p>
+      <w:pPr>
+        <w:ind w:left="720"/>
+      </w:pPr>
+      <w:r>
+        <w:rPr>
+          <w:b/>
+        </w:rPr>
+        <w:t>Palabras clave</w:t>
+      </w:r>
+      <w:r>
+        <w:t>: Mediante la etiqueta meta name keywords, agregué las palabras clave que acompañarán a todas las páginas de mi sitio: "</w:t>
       </w:r>
       <w:r>
         <w:rPr>
@@ -2517,7 +2941,7 @@
           <w:sz w:val="21"/>
           <w:szCs w:val="21"/>
         </w:rPr>
-        <w:t>Este sitio destaca las tendencias sobre los NFT en el mercado actual, el cual este es el arte moderno que se destaca en el siglo XXI</w:t>
+        <w:t>NFT, Cards, Arte Digital, Arte Moderno, Blockchain</w:t>
       </w:r>
       <w:r>
         <w:t>".</w:t>
@@ -2534,10 +2958,10 @@
         <w:rPr>
           <w:b/>
         </w:rPr>
-        <w:t>Palabras clave</w:t>
-      </w:r>
-      <w:r>
-        <w:t>: Mediante la etiqueta meta name keywords, agregué las palabras clave que acompañarán a todas las páginas de mi sitio: "</w:t>
+        <w:t>Encabezado</w:t>
+      </w:r>
+      <w:r>
+        <w:t>: Para el encabezado del h1 utilicé el texto “</w:t>
       </w:r>
       <w:r>
         <w:rPr>
@@ -2546,45 +2970,7 @@
           <w:sz w:val="21"/>
           <w:szCs w:val="21"/>
         </w:rPr>
-        <w:t>NFT, Cards, Arte Digital, Arte Moderno, Blockchain</w:t>
-      </w:r>
-      <w:r>
-        <w:t>".</w:t>
-      </w:r>
-    </w:p>
-    <w:p>
-      <w:pPr>
-        <w:numPr>
-          <w:ilvl w:val="0"/>
-          <w:numId w:val="9"/>
-        </w:numPr>
-      </w:pPr>
-      <w:r>
-        <w:rPr>
-          <w:b/>
-        </w:rPr>
-        <w:t>Encabezado</w:t>
-      </w:r>
-      <w:r>
-        <w:t>: Para el encabezado del h1 utilicé el texto “</w:t>
-      </w:r>
-      <w:r>
-        <w:rPr>
-          <w:rFonts w:ascii="Courier New" w:eastAsia="Courier New" w:hAnsi="Courier New" w:cs="Courier New"/>
-          <w:i/>
-          <w:sz w:val="21"/>
-          <w:szCs w:val="21"/>
-        </w:rPr>
-        <w:t>NFTs-Underground</w:t>
-      </w:r>
-      <w:r>
-        <w:rPr>
-          <w:rFonts w:ascii="Courier New" w:eastAsia="Courier New" w:hAnsi="Courier New" w:cs="Courier New"/>
-          <w:i/>
-          <w:sz w:val="21"/>
-          <w:szCs w:val="21"/>
-        </w:rPr>
-        <w:t>”.</w:t>
+        <w:t>NFTs-Underground”.</w:t>
       </w:r>
     </w:p>
     <w:p>
@@ -2648,15 +3034,6 @@
     </w:p>
     <w:p>
       <w:pPr>
-        <w:ind w:left="720"/>
-        <w:rPr>
-          <w:color w:val="1155CC"/>
-          <w:u w:val="single"/>
-        </w:rPr>
-      </w:pPr>
-    </w:p>
-    <w:p>
-      <w:pPr>
         <w:numPr>
           <w:ilvl w:val="0"/>
           <w:numId w:val="7"/>
@@ -2665,11 +3042,6 @@
       <w:r>
         <w:t>Soporte ante problemas por 4 meses del sitio en el host antes mencionado.</w:t>
       </w:r>
-    </w:p>
-    <w:p>
-      <w:pPr>
-        <w:ind w:left="720"/>
-      </w:pPr>
     </w:p>
     <w:p>
       <w:pPr>
@@ -4309,15 +4681,6 @@
   </w:num>
   <w:num w:numId="11" w16cid:durableId="1411273413">
     <w:abstractNumId w:val="5"/>
-    <w:lvlOverride w:ilvl="0"/>
-    <w:lvlOverride w:ilvl="1"/>
-    <w:lvlOverride w:ilvl="2"/>
-    <w:lvlOverride w:ilvl="3"/>
-    <w:lvlOverride w:ilvl="4"/>
-    <w:lvlOverride w:ilvl="5"/>
-    <w:lvlOverride w:ilvl="6"/>
-    <w:lvlOverride w:ilvl="7"/>
-    <w:lvlOverride w:ilvl="8"/>
   </w:num>
 </w:numbering>
 </file>
@@ -4961,6 +5324,17 @@
     <w:uiPriority w:val="99"/>
     <w:rsid w:val="00B94606"/>
   </w:style>
+  <w:style w:type="paragraph" w:styleId="Prrafodelista">
+    <w:name w:val="List Paragraph"/>
+    <w:basedOn w:val="Normal"/>
+    <w:uiPriority w:val="34"/>
+    <w:qFormat/>
+    <w:rsid w:val="008D18B5"/>
+    <w:pPr>
+      <w:ind w:left="720"/>
+      <w:contextualSpacing/>
+    </w:pPr>
+  </w:style>
 </w:styles>
 </file>
 

</xml_diff>